<commit_message>
Finished for the 3rd time
</commit_message>
<xml_diff>
--- a/Homework3/Homework3.docx
+++ b/Homework3/Homework3.docx
@@ -1,6 +1,6 @@
 
 <file path=word/document.xml><?xml version="1.0" encoding="utf-8"?>
-<w:document xmlns:wpc="http://schemas.microsoft.com/office/word/2010/wordprocessingCanvas" xmlns:cx="http://schemas.microsoft.com/office/drawing/2014/chartex" xmlns:cx1="http://schemas.microsoft.com/office/drawing/2015/9/8/chartex" xmlns:mc="http://schemas.openxmlformats.org/markup-compatibility/2006" xmlns:o="urn:schemas-microsoft-com:office:office" xmlns:r="http://schemas.openxmlformats.org/officeDocument/2006/relationships" xmlns:m="http://schemas.openxmlformats.org/officeDocument/2006/math" xmlns:v="urn:schemas-microsoft-com:vml" xmlns:wp14="http://schemas.microsoft.com/office/word/2010/wordprocessingDrawing" xmlns:wp="http://schemas.openxmlformats.org/drawingml/2006/wordprocessingDrawing" xmlns:w10="urn:schemas-microsoft-com:office:word" xmlns:w="http://schemas.openxmlformats.org/wordprocessingml/2006/main" xmlns:w14="http://schemas.microsoft.com/office/word/2010/wordml" xmlns:w15="http://schemas.microsoft.com/office/word/2012/wordml" xmlns:w16se="http://schemas.microsoft.com/office/word/2015/wordml/symex" xmlns:wpg="http://schemas.microsoft.com/office/word/2010/wordprocessingGroup" xmlns:wpi="http://schemas.microsoft.com/office/word/2010/wordprocessingInk" xmlns:wne="http://schemas.microsoft.com/office/word/2006/wordml" xmlns:wps="http://schemas.microsoft.com/office/word/2010/wordprocessingShape" mc:Ignorable="w14 w15 w16se wp14">
+<w:document xmlns:wpc="http://schemas.microsoft.com/office/word/2010/wordprocessingCanvas" xmlns:cx="http://schemas.microsoft.com/office/drawing/2014/chartex" xmlns:cx1="http://schemas.microsoft.com/office/drawing/2015/9/8/chartex" xmlns:cx2="http://schemas.microsoft.com/office/drawing/2015/10/21/chartex" xmlns:cx3="http://schemas.microsoft.com/office/drawing/2016/5/9/chartex" xmlns:cx4="http://schemas.microsoft.com/office/drawing/2016/5/10/chartex" xmlns:cx5="http://schemas.microsoft.com/office/drawing/2016/5/11/chartex" xmlns:mc="http://schemas.openxmlformats.org/markup-compatibility/2006" xmlns:o="urn:schemas-microsoft-com:office:office" xmlns:r="http://schemas.openxmlformats.org/officeDocument/2006/relationships" xmlns:m="http://schemas.openxmlformats.org/officeDocument/2006/math" xmlns:v="urn:schemas-microsoft-com:vml" xmlns:wp14="http://schemas.microsoft.com/office/word/2010/wordprocessingDrawing" xmlns:wp="http://schemas.openxmlformats.org/drawingml/2006/wordprocessingDrawing" xmlns:w10="urn:schemas-microsoft-com:office:word" xmlns:w="http://schemas.openxmlformats.org/wordprocessingml/2006/main" xmlns:w14="http://schemas.microsoft.com/office/word/2010/wordml" xmlns:w15="http://schemas.microsoft.com/office/word/2012/wordml" xmlns:w16se="http://schemas.microsoft.com/office/word/2015/wordml/symex" xmlns:wpg="http://schemas.microsoft.com/office/word/2010/wordprocessingGroup" xmlns:wpi="http://schemas.microsoft.com/office/word/2010/wordprocessingInk" xmlns:wne="http://schemas.microsoft.com/office/word/2006/wordml" xmlns:wps="http://schemas.microsoft.com/office/word/2010/wordprocessingShape" mc:Ignorable="w14 w15 w16se wp14">
   <w:body>
     <w:p>
       <w:pPr>
@@ -173,7 +173,15 @@
       </w:r>
       <w:proofErr w:type="spellEnd"/>
       <w:r>
-        <w:t xml:space="preserve">, which takes a friend parameter. So in this model, the parameter for </w:t>
+        <w:t xml:space="preserve">, which takes a friend parameter. </w:t>
+      </w:r>
+      <w:proofErr w:type="gramStart"/>
+      <w:r>
+        <w:t>So</w:t>
+      </w:r>
+      <w:proofErr w:type="gramEnd"/>
+      <w:r>
+        <w:t xml:space="preserve"> in this model, the parameter for </w:t>
       </w:r>
       <w:proofErr w:type="spellStart"/>
       <w:r>
@@ -208,8 +216,13 @@
         <w:br/>
         <w:t xml:space="preserve">c. </w:t>
       </w:r>
-      <w:r>
-        <w:t>Yes it did</w:t>
+      <w:proofErr w:type="gramStart"/>
+      <w:r>
+        <w:t>Yes</w:t>
+      </w:r>
+      <w:proofErr w:type="gramEnd"/>
+      <w:r>
+        <w:t xml:space="preserve"> it did</w:t>
       </w:r>
       <w:r>
         <w:t>. It fixed it because the max value of an integer by default is only 3 bits, so the maximum range was -2 to 2. With the increased bit length, the max value can comfortably fit -2 to 10.</w:t>
@@ -223,13 +236,23 @@
       </w:r>
       <w:r>
         <w:br/>
-        <w:t xml:space="preserve">    Alloy is not very good for solving integer programming problems because it is not intelligent in its method of finding a solution. It will simply attempt to brute force the answer. With many variables this may never finish. There are numerous better integer problem solvers.</w:t>
+        <w:t xml:space="preserve">    Alloy is not very good for solving integer programming problems because it is not intelligent in its method of finding a solution. It will simply attempt to brute force the answer. With many </w:t>
+      </w:r>
+      <w:proofErr w:type="gramStart"/>
+      <w:r>
+        <w:t>variables</w:t>
+      </w:r>
+      <w:proofErr w:type="gramEnd"/>
+      <w:r>
+        <w:t xml:space="preserve"> this may never finish. There are numerous better integer problem solvers.</w:t>
       </w:r>
     </w:p>
     <w:p>
       <w:r>
         <w:br w:type="column"/>
       </w:r>
+      <w:bookmarkStart w:id="0" w:name="_GoBack"/>
+      <w:bookmarkEnd w:id="0"/>
     </w:p>
     <w:p>
       <w:pPr>
@@ -250,10 +273,10 @@
           <w:noProof/>
         </w:rPr>
         <w:drawing>
-          <wp:inline distT="0" distB="0" distL="0" distR="0" wp14:anchorId="75710FE5" wp14:editId="34CD4688">
-            <wp:extent cx="5943600" cy="4947285"/>
-            <wp:effectExtent l="0" t="0" r="0" b="5715"/>
-            <wp:docPr id="2" name="Picture 2"/>
+          <wp:inline distT="0" distB="0" distL="0" distR="0" wp14:anchorId="42CC833C" wp14:editId="442E1861">
+            <wp:extent cx="5943600" cy="5542280"/>
+            <wp:effectExtent l="0" t="0" r="0" b="1270"/>
+            <wp:docPr id="4" name="Picture 4"/>
             <wp:cNvGraphicFramePr>
               <a:graphicFrameLocks xmlns:a="http://schemas.openxmlformats.org/drawingml/2006/main" noChangeAspect="1"/>
             </wp:cNvGraphicFramePr>
@@ -273,7 +296,7 @@
                   <pic:spPr>
                     <a:xfrm>
                       <a:off x="0" y="0"/>
-                      <a:ext cx="5943600" cy="4947285"/>
+                      <a:ext cx="5943600" cy="5542280"/>
                     </a:xfrm>
                     <a:prstGeom prst="rect">
                       <a:avLst/>
@@ -285,8 +308,6 @@
           </wp:inline>
         </w:drawing>
       </w:r>
-      <w:bookmarkStart w:id="0" w:name="_GoBack"/>
-      <w:bookmarkEnd w:id="0"/>
       <w:r>
         <w:br/>
       </w:r>
@@ -295,9 +316,9 @@
           <w:noProof/>
         </w:rPr>
         <w:drawing>
-          <wp:inline distT="0" distB="0" distL="0" distR="0" wp14:anchorId="204752D9" wp14:editId="40ECC10F">
-            <wp:extent cx="5943600" cy="718820"/>
-            <wp:effectExtent l="0" t="0" r="0" b="5080"/>
+          <wp:inline distT="0" distB="0" distL="0" distR="0" wp14:anchorId="01B79C38" wp14:editId="43E1D7B4">
+            <wp:extent cx="5943600" cy="1587500"/>
+            <wp:effectExtent l="0" t="0" r="0" b="0"/>
             <wp:docPr id="1" name="Picture 1"/>
             <wp:cNvGraphicFramePr>
               <a:graphicFrameLocks xmlns:a="http://schemas.openxmlformats.org/drawingml/2006/main" noChangeAspect="1"/>
@@ -318,7 +339,7 @@
                   <pic:spPr>
                     <a:xfrm>
                       <a:off x="0" y="0"/>
-                      <a:ext cx="5943600" cy="718820"/>
+                      <a:ext cx="5943600" cy="1587500"/>
                     </a:xfrm>
                     <a:prstGeom prst="rect">
                       <a:avLst/>
@@ -342,7 +363,7 @@
 </file>
 
 <file path=word/numbering.xml><?xml version="1.0" encoding="utf-8"?>
-<w:numbering xmlns:wpc="http://schemas.microsoft.com/office/word/2010/wordprocessingCanvas" xmlns:cx="http://schemas.microsoft.com/office/drawing/2014/chartex" xmlns:cx1="http://schemas.microsoft.com/office/drawing/2015/9/8/chartex" xmlns:mc="http://schemas.openxmlformats.org/markup-compatibility/2006" xmlns:o="urn:schemas-microsoft-com:office:office" xmlns:r="http://schemas.openxmlformats.org/officeDocument/2006/relationships" xmlns:m="http://schemas.openxmlformats.org/officeDocument/2006/math" xmlns:v="urn:schemas-microsoft-com:vml" xmlns:wp14="http://schemas.microsoft.com/office/word/2010/wordprocessingDrawing" xmlns:wp="http://schemas.openxmlformats.org/drawingml/2006/wordprocessingDrawing" xmlns:w10="urn:schemas-microsoft-com:office:word" xmlns:w="http://schemas.openxmlformats.org/wordprocessingml/2006/main" xmlns:w14="http://schemas.microsoft.com/office/word/2010/wordml" xmlns:w15="http://schemas.microsoft.com/office/word/2012/wordml" xmlns:w16se="http://schemas.microsoft.com/office/word/2015/wordml/symex" xmlns:wpg="http://schemas.microsoft.com/office/word/2010/wordprocessingGroup" xmlns:wpi="http://schemas.microsoft.com/office/word/2010/wordprocessingInk" xmlns:wne="http://schemas.microsoft.com/office/word/2006/wordml" xmlns:wps="http://schemas.microsoft.com/office/word/2010/wordprocessingShape" mc:Ignorable="w14 w15 w16se wp14">
+<w:numbering xmlns:wpc="http://schemas.microsoft.com/office/word/2010/wordprocessingCanvas" xmlns:cx="http://schemas.microsoft.com/office/drawing/2014/chartex" xmlns:cx1="http://schemas.microsoft.com/office/drawing/2015/9/8/chartex" xmlns:cx2="http://schemas.microsoft.com/office/drawing/2015/10/21/chartex" xmlns:cx3="http://schemas.microsoft.com/office/drawing/2016/5/9/chartex" xmlns:cx4="http://schemas.microsoft.com/office/drawing/2016/5/10/chartex" xmlns:cx5="http://schemas.microsoft.com/office/drawing/2016/5/11/chartex" xmlns:mc="http://schemas.openxmlformats.org/markup-compatibility/2006" xmlns:o="urn:schemas-microsoft-com:office:office" xmlns:r="http://schemas.openxmlformats.org/officeDocument/2006/relationships" xmlns:m="http://schemas.openxmlformats.org/officeDocument/2006/math" xmlns:v="urn:schemas-microsoft-com:vml" xmlns:wp14="http://schemas.microsoft.com/office/word/2010/wordprocessingDrawing" xmlns:wp="http://schemas.openxmlformats.org/drawingml/2006/wordprocessingDrawing" xmlns:w10="urn:schemas-microsoft-com:office:word" xmlns:w="http://schemas.openxmlformats.org/wordprocessingml/2006/main" xmlns:w14="http://schemas.microsoft.com/office/word/2010/wordml" xmlns:w15="http://schemas.microsoft.com/office/word/2012/wordml" xmlns:w16se="http://schemas.microsoft.com/office/word/2015/wordml/symex" xmlns:wpg="http://schemas.microsoft.com/office/word/2010/wordprocessingGroup" xmlns:wpi="http://schemas.microsoft.com/office/word/2010/wordprocessingInk" xmlns:wne="http://schemas.microsoft.com/office/word/2006/wordml" xmlns:wps="http://schemas.microsoft.com/office/word/2010/wordprocessingShape" mc:Ignorable="w14 w15 w16se wp14">
   <w:abstractNum w:abstractNumId="0" w15:restartNumberingAfterBreak="0">
     <w:nsid w:val="1D14485E"/>
     <w:multiLevelType w:val="hybridMultilevel"/>
@@ -455,7 +476,7 @@
       </w:pPr>
     </w:pPrDefault>
   </w:docDefaults>
-  <w:latentStyles w:defLockedState="0" w:defUIPriority="99" w:defSemiHidden="0" w:defUnhideWhenUsed="0" w:defQFormat="0" w:count="371">
+  <w:latentStyles w:defLockedState="0" w:defUIPriority="99" w:defSemiHidden="0" w:defUnhideWhenUsed="0" w:defQFormat="0" w:count="374">
     <w:lsdException w:name="Normal" w:uiPriority="0" w:qFormat="1"/>
     <w:lsdException w:name="heading 1" w:uiPriority="9" w:qFormat="1"/>
     <w:lsdException w:name="heading 2" w:semiHidden="1" w:uiPriority="9" w:unhideWhenUsed="1" w:qFormat="1"/>
@@ -561,7 +582,6 @@
     <w:lsdException w:name="HTML Sample" w:semiHidden="1" w:unhideWhenUsed="1"/>
     <w:lsdException w:name="HTML Typewriter" w:semiHidden="1" w:unhideWhenUsed="1"/>
     <w:lsdException w:name="HTML Variable" w:semiHidden="1" w:unhideWhenUsed="1"/>
-    <w:lsdException w:name="Normal Table" w:semiHidden="1" w:unhideWhenUsed="1"/>
     <w:lsdException w:name="annotation subject" w:semiHidden="1" w:unhideWhenUsed="1"/>
     <w:lsdException w:name="No List" w:semiHidden="1" w:unhideWhenUsed="1"/>
     <w:lsdException w:name="Outline List 1" w:semiHidden="1" w:unhideWhenUsed="1"/>
@@ -606,7 +626,6 @@
     <w:lsdException w:name="Table Professional" w:semiHidden="1" w:unhideWhenUsed="1"/>
     <w:lsdException w:name="Table Subtle 1" w:semiHidden="1" w:unhideWhenUsed="1"/>
     <w:lsdException w:name="Table Subtle 2" w:semiHidden="1" w:unhideWhenUsed="1"/>
-    <w:lsdException w:name="Table Web 1" w:semiHidden="1" w:unhideWhenUsed="1"/>
     <w:lsdException w:name="Table Web 2" w:semiHidden="1" w:unhideWhenUsed="1"/>
     <w:lsdException w:name="Table Web 3" w:semiHidden="1" w:unhideWhenUsed="1"/>
     <w:lsdException w:name="Balloon Text" w:semiHidden="1" w:unhideWhenUsed="1"/>
@@ -827,6 +846,9 @@
     <w:lsdException w:name="List Table 5 Dark Accent 6" w:uiPriority="50"/>
     <w:lsdException w:name="List Table 6 Colorful Accent 6" w:uiPriority="51"/>
     <w:lsdException w:name="List Table 7 Colorful Accent 6" w:uiPriority="52"/>
+    <w:lsdException w:name="Mention" w:semiHidden="1" w:unhideWhenUsed="1"/>
+    <w:lsdException w:name="Smart Hyperlink" w:semiHidden="1" w:unhideWhenUsed="1"/>
+    <w:lsdException w:name="Hashtag" w:semiHidden="1" w:unhideWhenUsed="1"/>
   </w:latentStyles>
   <w:style w:type="paragraph" w:default="1" w:styleId="Normal">
     <w:name w:val="Normal"/>

</xml_diff>